<commit_message>
summarized script, added minute timestamps
</commit_message>
<xml_diff>
--- a/talks/2023-3MT/3MT-2023-script.docx
+++ b/talks/2023-3MT/3MT-2023-script.docx
@@ -22,7 +22,7 @@
         <w:rPr>
           <w:noProof/>
         </w:rPr>
-        <w:t>513</w:t>
+        <w:t>356</w:t>
       </w:r>
       <w:r>
         <w:rPr>
@@ -33,406 +33,111 @@
       <w:r>
         <w:t xml:space="preserve"> / ~375</w:t>
       </w:r>
-      <w:r>
-        <w:t xml:space="preserve">; </w:t>
-      </w:r>
-      <w:r>
-        <w:t>Time: 2:43</w:t>
-      </w:r>
     </w:p>
     <w:p>
       <w:r>
-        <w:t>Imagine you are a bear</w:t>
-      </w:r>
-      <w:r>
-        <w:t xml:space="preserve"> living in a lush forest with plenty of tasty berries. </w:t>
-      </w:r>
-      <w:r>
-        <w:t>Resources are</w:t>
-      </w:r>
-      <w:r>
-        <w:t xml:space="preserve"> so abundant </w:t>
-      </w:r>
-      <w:r>
-        <w:t xml:space="preserve">and predictable </w:t>
-      </w:r>
-      <w:r>
-        <w:t xml:space="preserve">you don’t have </w:t>
-      </w:r>
-      <w:r>
-        <w:t xml:space="preserve">explore </w:t>
-      </w:r>
-      <w:r>
-        <w:t>much before you get full</w:t>
-      </w:r>
-      <w:r>
-        <w:t>.</w:t>
+        <w:t>Imagine you are a bear living in a forest with plenty of berries. Resources are abundant and predictable, so you don’t have search much before you get full.</w:t>
       </w:r>
     </w:p>
     <w:p>
       <w:r>
-        <w:t xml:space="preserve">As summer </w:t>
-      </w:r>
-      <w:r>
-        <w:t xml:space="preserve">leads to fall and fall to winter, the weather gets </w:t>
-      </w:r>
-      <w:r>
-        <w:t>colder, and</w:t>
-      </w:r>
-      <w:r>
-        <w:t xml:space="preserve"> </w:t>
-      </w:r>
-      <w:r>
-        <w:t xml:space="preserve">food becomes </w:t>
-      </w:r>
-      <w:r>
-        <w:t>scarce</w:t>
-      </w:r>
-      <w:r>
-        <w:t>.</w:t>
-      </w:r>
-      <w:r>
-        <w:t xml:space="preserve"> </w:t>
-      </w:r>
-      <w:r>
-        <w:t xml:space="preserve">Fortunately, you </w:t>
-      </w:r>
-      <w:r>
-        <w:t>knew</w:t>
-      </w:r>
-      <w:r>
-        <w:t xml:space="preserve"> resources would be low</w:t>
-      </w:r>
-      <w:r>
-        <w:t>, so you</w:t>
-      </w:r>
-      <w:r>
-        <w:t xml:space="preserve"> </w:t>
-      </w:r>
-      <w:r>
-        <w:t>put on enough weight to last you until spring.</w:t>
+        <w:t>As summer leads to fall and fall to winter, food becomes scarce. Fortunately, you predicted resources would be low and prepared to hibernate until spring.</w:t>
       </w:r>
     </w:p>
     <w:p>
       <w:r>
-        <w:t xml:space="preserve">The weather warms, you wake from hibernation, and you begin feeding on </w:t>
-      </w:r>
-      <w:r>
-        <w:t>juicy young plants</w:t>
-      </w:r>
-      <w:r>
-        <w:t xml:space="preserve">. </w:t>
-      </w:r>
-      <w:r>
-        <w:t>However, this year seems to be different. Food is still abundant, but it hasn’t been raining as often, so it’s harder to predict when the forest will green up.</w:t>
+        <w:t>The warm spring weather wakes you from hibernation, and you start feeding on juicy, young plants. However, this year is different. Food is still abundant, but it isn’t raining as often, so it’s hard to predict where the greenest spots are.</w:t>
       </w:r>
     </w:p>
     <w:p>
       <w:r>
-        <w:t xml:space="preserve">As summer </w:t>
-      </w:r>
-      <w:r>
-        <w:t>brings warmer and drier weather</w:t>
-      </w:r>
-      <w:r>
-        <w:t>, a fire sweeps through the forest</w:t>
-      </w:r>
-      <w:r>
-        <w:t>. Suddenly, what was one a lush environment is now a barren landscape you can no longer rely on for food.</w:t>
+        <w:t>As summer comes, a fire sweeps through the forest. The once lush environment is now a barren landscape you can no longer rely on for food.</w:t>
       </w:r>
     </w:p>
     <w:p>
-      <w:r>
-        <w:t>Resource abundance and unpredictability are two strong determinants of how much space animals need to survive and be healthy. In biology, w</w:t>
-      </w:r>
-      <w:r>
-        <w:t xml:space="preserve">e </w:t>
-      </w:r>
-      <w:r>
-        <w:t xml:space="preserve">assume </w:t>
-      </w:r>
-      <w:r>
-        <w:t xml:space="preserve">animals with </w:t>
-      </w:r>
-      <w:r>
-        <w:t>high</w:t>
-      </w:r>
-      <w:r>
-        <w:t xml:space="preserve"> resources</w:t>
-      </w:r>
-      <w:r>
-        <w:t xml:space="preserve"> will need less space than those with low resources. Similarly, we assume animals with predictable resources will need less space than those with </w:t>
-      </w:r>
-      <w:r>
+      <w:pPr>
+        <w:jc w:val="center"/>
         <w:rPr>
+          <w:i/>
+          <w:iCs/>
+        </w:rPr>
+      </w:pPr>
+      <w:r>
+        <w:rPr>
+          <w:i/>
+          <w:iCs/>
+          <w:color w:val="808080" w:themeColor="background1" w:themeShade="80"/>
+        </w:rPr>
+        <w:t>(1 min)</w:t>
+      </w:r>
+    </w:p>
+    <w:p>
+      <w:r>
+        <w:t xml:space="preserve">Resource abundance and unpredictability strongly affect how much space animals need to survive and be healthy. Animals with high resources generally need less space than those with low resources, and animals with predictable resources need less space than those with </w:t>
+      </w:r>
+      <w:r>
+        <w:rPr>
+          <w:b/>
+          <w:bCs/>
           <w:highlight w:val="yellow"/>
         </w:rPr>
-        <w:t>un</w:t>
+        <w:t>UN</w:t>
       </w:r>
       <w:r>
         <w:t>predictable</w:t>
       </w:r>
       <w:r>
-        <w:t xml:space="preserve"> resources.</w:t>
-      </w:r>
-      <w:r>
-        <w:t xml:space="preserve"> However, </w:t>
-      </w:r>
-      <w:r>
-        <w:t xml:space="preserve">we don’t have </w:t>
-      </w:r>
-      <w:r>
-        <w:t>formula</w:t>
-      </w:r>
-      <w:r>
-        <w:t xml:space="preserve">s for </w:t>
-      </w:r>
-      <w:r>
-        <w:t xml:space="preserve">how big </w:t>
-      </w:r>
-      <w:r>
-        <w:t>the effects of resource abundance and unpredictability are</w:t>
-      </w:r>
-      <w:r>
-        <w:t>. This is a problem</w:t>
-      </w:r>
-      <w:r>
-        <w:t>,</w:t>
-      </w:r>
-      <w:r>
-        <w:t xml:space="preserve"> because </w:t>
-      </w:r>
-      <w:r>
-        <w:t xml:space="preserve">it prevents </w:t>
-      </w:r>
-      <w:r>
-        <w:t xml:space="preserve">informed decisions about </w:t>
-      </w:r>
-      <w:r>
-        <w:t xml:space="preserve">where and how </w:t>
-      </w:r>
-      <w:proofErr w:type="gramStart"/>
-      <w:r>
-        <w:t>big</w:t>
-      </w:r>
-      <w:r>
-        <w:t xml:space="preserve"> </w:t>
-      </w:r>
-      <w:r>
-        <w:t>protected</w:t>
-      </w:r>
-      <w:proofErr w:type="gramEnd"/>
-      <w:r>
-        <w:t xml:space="preserve"> </w:t>
-      </w:r>
-      <w:r>
-        <w:t xml:space="preserve">areas </w:t>
-      </w:r>
-      <w:r>
-        <w:t>should be</w:t>
-      </w:r>
-      <w:r>
-        <w:t>.</w:t>
+        <w:t xml:space="preserve"> resources. However, we don’t have formulas for how big of a difference resource abundance and unpredictability make, and this prevents informed decisions on where and how big protected areas should be. These are critical issues, particularly since the federal government committed to conserving 30% of Canada’s land and waters by 2030.</w:t>
       </w:r>
     </w:p>
     <w:p>
-      <w:r>
-        <w:t xml:space="preserve">These are </w:t>
-      </w:r>
-      <w:r>
-        <w:t xml:space="preserve">critical </w:t>
-      </w:r>
-      <w:r>
-        <w:t>issues</w:t>
-      </w:r>
-      <w:r>
-        <w:t>, particularly since the federal government</w:t>
-      </w:r>
-      <w:r>
-        <w:t xml:space="preserve"> has</w:t>
-      </w:r>
-      <w:r>
-        <w:t xml:space="preserve"> commit</w:t>
-      </w:r>
-      <w:r>
-        <w:t>ted</w:t>
-      </w:r>
-      <w:r>
-        <w:t xml:space="preserve"> </w:t>
-      </w:r>
-      <w:r>
-        <w:t>to protect</w:t>
-      </w:r>
-      <w:r>
-        <w:t>ing</w:t>
-      </w:r>
-      <w:r>
-        <w:t xml:space="preserve"> biodiversity by</w:t>
-      </w:r>
-      <w:r>
-        <w:t xml:space="preserve"> conserving 30% of our land and waters by 203</w:t>
-      </w:r>
-      <w:r>
-        <w:t>0</w:t>
-      </w:r>
-      <w:r>
-        <w:t xml:space="preserve">. </w:t>
-      </w:r>
-      <w:r>
-        <w:t>How do we choose which lands and how much to protect?</w:t>
+      <w:pPr>
+        <w:jc w:val="center"/>
+        <w:rPr>
+          <w:i/>
+          <w:iCs/>
+        </w:rPr>
+      </w:pPr>
+      <w:r>
+        <w:rPr>
+          <w:i/>
+          <w:iCs/>
+          <w:color w:val="808080" w:themeColor="background1" w:themeShade="80"/>
+        </w:rPr>
+        <w:t>(</w:t>
+      </w:r>
+      <w:r>
+        <w:rPr>
+          <w:i/>
+          <w:iCs/>
+          <w:color w:val="808080" w:themeColor="background1" w:themeShade="80"/>
+        </w:rPr>
+        <w:t>2</w:t>
+      </w:r>
+      <w:r>
+        <w:rPr>
+          <w:i/>
+          <w:iCs/>
+          <w:color w:val="808080" w:themeColor="background1" w:themeShade="80"/>
+        </w:rPr>
+        <w:t xml:space="preserve"> min)</w:t>
       </w:r>
     </w:p>
     <w:p>
       <w:r>
-        <w:t>This is where my work comes in.</w:t>
-      </w:r>
-      <w:r>
-        <w:t xml:space="preserve"> The first step was to </w:t>
-      </w:r>
-      <w:r>
-        <w:t xml:space="preserve">test </w:t>
-      </w:r>
-      <w:r>
-        <w:t>how animals respond to resource abundance and unpredictability</w:t>
-      </w:r>
-      <w:r>
-        <w:t xml:space="preserve"> </w:t>
-      </w:r>
-      <w:r>
-        <w:t>using simulated movement data</w:t>
-      </w:r>
-      <w:r>
-        <w:t>.</w:t>
-      </w:r>
-      <w:r>
-        <w:t xml:space="preserve"> </w:t>
-      </w:r>
-      <w:r>
-        <w:t>The simulations supported my hypotheses, but</w:t>
-      </w:r>
-      <w:r>
-        <w:t xml:space="preserve"> </w:t>
-      </w:r>
-      <w:r>
-        <w:t xml:space="preserve">the real world is </w:t>
-      </w:r>
-      <w:r>
-        <w:t xml:space="preserve">more complicated than simulations, so the next step is to test the hypotheses using a dataset of over 3,000 animals from more than </w:t>
-      </w:r>
-      <w:r>
-        <w:t>85 different mammal species</w:t>
-      </w:r>
-      <w:r>
-        <w:t xml:space="preserve"> around the world</w:t>
-      </w:r>
-      <w:r>
-        <w:t xml:space="preserve">. </w:t>
-      </w:r>
-      <w:r>
-        <w:t xml:space="preserve">The </w:t>
-      </w:r>
-      <w:r>
-        <w:t xml:space="preserve">resulting </w:t>
-      </w:r>
-      <w:r>
-        <w:t xml:space="preserve">models will allow us to </w:t>
-      </w:r>
-      <w:r>
-        <w:t xml:space="preserve">ensure mammals habitats are of sufficient size and quality to </w:t>
-      </w:r>
-      <w:r>
-        <w:t xml:space="preserve">ensure populations are healthy and </w:t>
-      </w:r>
-      <w:r>
-        <w:t xml:space="preserve">resilient </w:t>
-      </w:r>
-      <w:r>
-        <w:t xml:space="preserve">over the </w:t>
-      </w:r>
-      <w:r>
-        <w:t>next century</w:t>
-      </w:r>
-      <w:r>
-        <w:t>.</w:t>
+        <w:t>This is where my work comes in. Using data from over 3,000 animals and 85 mammal species around the world, I will estimate the effects of resource abundance and unpredictability on mammals under different climate change scenarios. Through my collaboration with BC Parks, I aim to inform the conservation of mammal species in BC so we can ensure the habitats we protect will be of high quality over the next century.</w:t>
       </w:r>
     </w:p>
     <w:p>
       <w:r>
-        <w:t xml:space="preserve">The </w:t>
-      </w:r>
-      <w:r>
-        <w:t xml:space="preserve">next </w:t>
-      </w:r>
-      <w:r>
-        <w:t xml:space="preserve">step of my thesis is to </w:t>
-      </w:r>
-      <w:r>
-        <w:t>understand how climate change will affect animals’ behavior and spatial needs.</w:t>
-      </w:r>
-      <w:r>
-        <w:t xml:space="preserve"> </w:t>
-      </w:r>
-      <w:r>
-        <w:t xml:space="preserve">By </w:t>
-      </w:r>
-      <w:r>
-        <w:t xml:space="preserve">modeling </w:t>
-      </w:r>
-      <w:r>
-        <w:t xml:space="preserve">how </w:t>
-      </w:r>
-      <w:r>
-        <w:t xml:space="preserve">climate change </w:t>
-      </w:r>
-      <w:r>
-        <w:t>affect</w:t>
-      </w:r>
-      <w:r>
-        <w:t>s</w:t>
-      </w:r>
-      <w:r>
-        <w:t xml:space="preserve"> </w:t>
-      </w:r>
-      <w:r>
-        <w:t>when, where, and how animals mov</w:t>
-      </w:r>
-      <w:r>
-        <w:t>e</w:t>
-      </w:r>
-      <w:r>
-        <w:t>,</w:t>
-      </w:r>
-      <w:r>
-        <w:t xml:space="preserve"> </w:t>
-      </w:r>
-      <w:r>
-        <w:t xml:space="preserve">I will create maps of </w:t>
-      </w:r>
-      <w:r>
-        <w:t xml:space="preserve">current and future </w:t>
-      </w:r>
-      <w:r>
-        <w:t xml:space="preserve">BC </w:t>
-      </w:r>
-      <w:r>
-        <w:t xml:space="preserve">habitat quality </w:t>
-      </w:r>
-      <w:r>
-        <w:t xml:space="preserve">for various mammal species </w:t>
-      </w:r>
-      <w:r>
-        <w:t>under different climate change scenarios.</w:t>
-      </w:r>
-      <w:r>
-        <w:t xml:space="preserve"> Through my collaboration with BC Parks, I aim to inform the conservation of mammal species in BC so that, again, we can ensure the habitats we protect will be of high quality for decades and centuries to come.</w:t>
+        <w:t>We all know climate change is a serious threat to both us humans and Nature, but we do not know much about how climate change will affect animal movement. Well-informed predictions of habitat quality are the first step towards providing wildlife a safe place to live long-term and ensuring our children and grandchildren will be able to see wildlife without going to the zoo</w:t>
+      </w:r>
+      <w:bookmarkEnd w:id="0"/>
+      <w:r>
+        <w:t>.</w:t>
       </w:r>
     </w:p>
-    <w:p>
-      <w:r>
-        <w:t>We all know climate change is a serious threat to both us humans and Nature, but we do not know much about how climate change will affect animal movement. Well-informed predictions of habitat quality are the first step towards providing wildlife a safe place to live long-term and ensuring our children and grandchildren will be able to see wildlife without going to the zoo.</w:t>
-      </w:r>
-      <w:bookmarkEnd w:id="0"/>
-    </w:p>
+    <w:p/>
     <w:sectPr>
       <w:pgSz w:w="12240" w:h="15840"/>
       <w:pgMar w:top="1440" w:right="1440" w:bottom="1440" w:left="1440" w:header="708" w:footer="708" w:gutter="0"/>
@@ -841,7 +546,7 @@
   <w:style w:type="paragraph" w:default="1" w:styleId="Normal">
     <w:name w:val="Normal"/>
     <w:qFormat/>
-    <w:rsid w:val="007D5DDB"/>
+    <w:rsid w:val="00FD4127"/>
   </w:style>
   <w:style w:type="paragraph" w:styleId="Heading3">
     <w:name w:val="heading 3"/>

</xml_diff>

<commit_message>
minor edits to script
</commit_message>
<xml_diff>
--- a/talks/2023-3MT/3MT-2023-script.docx
+++ b/talks/2023-3MT/3MT-2023-script.docx
@@ -22,7 +22,7 @@
         <w:rPr>
           <w:noProof/>
         </w:rPr>
-        <w:t>356</w:t>
+        <w:t>366</w:t>
       </w:r>
       <w:r>
         <w:rPr>
@@ -36,7 +36,19 @@
     </w:p>
     <w:p>
       <w:r>
-        <w:t>Imagine you are a bear living in a forest with plenty of berries. Resources are abundant and predictable, so you don’t have search much before you get full.</w:t>
+        <w:t>Imagine you are a bear living in a forest with plenty of berries</w:t>
+      </w:r>
+      <w:r>
+        <w:t>, like in the picture in the top left</w:t>
+      </w:r>
+      <w:r>
+        <w:t xml:space="preserve">. Resources are abundant and predictable, so you don’t have search much </w:t>
+      </w:r>
+      <w:r>
+        <w:t xml:space="preserve">for food </w:t>
+      </w:r>
+      <w:r>
+        <w:t>before you get full.</w:t>
       </w:r>
     </w:p>
     <w:p>
@@ -75,6 +87,7 @@
       <w:r>
         <w:t xml:space="preserve">Resource abundance and unpredictability strongly affect how much space animals need to survive and be healthy. Animals with high resources generally need less space than those with low resources, and animals with predictable resources need less space than those with </w:t>
       </w:r>
+      <w:proofErr w:type="spellStart"/>
       <w:r>
         <w:rPr>
           <w:b/>
@@ -86,8 +99,23 @@
       <w:r>
         <w:t>predictable</w:t>
       </w:r>
-      <w:r>
-        <w:t xml:space="preserve"> resources. However, we don’t have formulas for how big of a difference resource abundance and unpredictability make, and this prevents informed decisions on where and how big protected areas should be. These are critical issues, particularly since the federal government committed to conserving 30% of Canada’s land and waters by 2030.</w:t>
+      <w:proofErr w:type="spellEnd"/>
+      <w:r>
+        <w:t xml:space="preserve"> resources. However, we don’t have formulas </w:t>
+      </w:r>
+      <w:r>
+        <w:t>that tell us</w:t>
+      </w:r>
+      <w:r>
+        <w:t xml:space="preserve"> how big of a difference resource abundance and unpredictability make, and this prevents informed decisions on where and how </w:t>
+      </w:r>
+      <w:proofErr w:type="gramStart"/>
+      <w:r>
+        <w:t>big protected</w:t>
+      </w:r>
+      <w:proofErr w:type="gramEnd"/>
+      <w:r>
+        <w:t xml:space="preserve"> areas should be. These are critical issues, particularly since the federal government committed to conserving 30% of Canada’s land and waters by 2030.</w:t>
       </w:r>
     </w:p>
     <w:p>
@@ -598,6 +626,7 @@
   <w:style w:type="character" w:default="1" w:styleId="DefaultParagraphFont">
     <w:name w:val="Default Paragraph Font"/>
     <w:uiPriority w:val="1"/>
+    <w:semiHidden/>
     <w:unhideWhenUsed/>
   </w:style>
   <w:style w:type="table" w:default="1" w:styleId="TableNormal">

</xml_diff>

<commit_message>
started working on phd proposal
</commit_message>
<xml_diff>
--- a/talks/2023-3MT/3MT-2023-script.docx
+++ b/talks/2023-3MT/3MT-2023-script.docx
@@ -2,7 +2,12 @@
 <file path=word/document.xml><?xml version="1.0" encoding="utf-8"?>
 <w:document xmlns:wpc="http://schemas.microsoft.com/office/word/2010/wordprocessingCanvas" xmlns:cx="http://schemas.microsoft.com/office/drawing/2014/chartex" xmlns:cx1="http://schemas.microsoft.com/office/drawing/2015/9/8/chartex" xmlns:cx2="http://schemas.microsoft.com/office/drawing/2015/10/21/chartex" xmlns:cx3="http://schemas.microsoft.com/office/drawing/2016/5/9/chartex" xmlns:cx4="http://schemas.microsoft.com/office/drawing/2016/5/10/chartex" xmlns:cx5="http://schemas.microsoft.com/office/drawing/2016/5/11/chartex" xmlns:cx6="http://schemas.microsoft.com/office/drawing/2016/5/12/chartex" xmlns:cx7="http://schemas.microsoft.com/office/drawing/2016/5/13/chartex" xmlns:cx8="http://schemas.microsoft.com/office/drawing/2016/5/14/chartex" xmlns:mc="http://schemas.openxmlformats.org/markup-compatibility/2006" xmlns:aink="http://schemas.microsoft.com/office/drawing/2016/ink" xmlns:am3d="http://schemas.microsoft.com/office/drawing/2017/model3d" xmlns:o="urn:schemas-microsoft-com:office:office" xmlns:oel="http://schemas.microsoft.com/office/2019/extlst" xmlns:r="http://schemas.openxmlformats.org/officeDocument/2006/relationships" xmlns:m="http://schemas.openxmlformats.org/officeDocument/2006/math" xmlns:v="urn:schemas-microsoft-com:vml" xmlns:wp14="http://schemas.microsoft.com/office/word/2010/wordprocessingDrawing" xmlns:wp="http://schemas.openxmlformats.org/drawingml/2006/wordprocessingDrawing" xmlns:w10="urn:schemas-microsoft-com:office:word" xmlns:w="http://schemas.openxmlformats.org/wordprocessingml/2006/main" xmlns:w14="http://schemas.microsoft.com/office/word/2010/wordml" xmlns:w15="http://schemas.microsoft.com/office/word/2012/wordml" xmlns:w16cex="http://schemas.microsoft.com/office/word/2018/wordml/cex" xmlns:w16cid="http://schemas.microsoft.com/office/word/2016/wordml/cid" xmlns:w16="http://schemas.microsoft.com/office/word/2018/wordml" xmlns:w16sdtdh="http://schemas.microsoft.com/office/word/2020/wordml/sdtdatahash" xmlns:w16se="http://schemas.microsoft.com/office/word/2015/wordml/symex" xmlns:wpg="http://schemas.microsoft.com/office/word/2010/wordprocessingGroup" xmlns:wpi="http://schemas.microsoft.com/office/word/2010/wordprocessingInk" xmlns:wne="http://schemas.microsoft.com/office/word/2006/wordml" xmlns:wps="http://schemas.microsoft.com/office/word/2010/wordprocessingShape" mc:Ignorable="w14 w15 w16se w16cid w16 w16cex w16sdtdh wp14">
   <w:body>
-    <w:bookmarkStart w:id="0" w:name="_Hlk127110298"/>
+    <w:p>
+      <w:bookmarkStart w:id="0" w:name="_Hlk127110298"/>
+      <w:r>
+        <w:br w:type="page"/>
+      </w:r>
+    </w:p>
     <w:p>
       <w:pPr>
         <w:rPr>
@@ -10,25 +15,38 @@
         </w:rPr>
       </w:pPr>
       <w:r>
-        <w:fldChar w:fldCharType="begin"/>
-      </w:r>
-      <w:r>
-        <w:instrText xml:space="preserve"> NUMWORDS   \* MERGEFORMAT </w:instrText>
-      </w:r>
-      <w:r>
-        <w:fldChar w:fldCharType="separate"/>
+        <w:lastRenderedPageBreak/>
+        <w:t>3</w:t>
+      </w:r>
+      <w:r>
+        <w:t>6</w:t>
+      </w:r>
+      <w:r>
+        <w:t>9</w:t>
       </w:r>
       <w:r>
         <w:rPr>
           <w:noProof/>
         </w:rPr>
-        <w:t>366</w:t>
+        <w:t xml:space="preserve"> </w:t>
       </w:r>
       <w:r>
         <w:rPr>
           <w:noProof/>
         </w:rPr>
-        <w:fldChar w:fldCharType="end"/>
+        <w:t>-</w:t>
+      </w:r>
+      <w:r>
+        <w:rPr>
+          <w:noProof/>
+        </w:rPr>
+        <w:t xml:space="preserve"> </w:t>
+      </w:r>
+      <w:r>
+        <w:rPr>
+          <w:noProof/>
+        </w:rPr>
+        <w:t>3</w:t>
       </w:r>
       <w:r>
         <w:t xml:space="preserve"> / ~375</w:t>
@@ -36,7 +54,13 @@
     </w:p>
     <w:p>
       <w:r>
-        <w:t>Imagine you are a bear living in a forest with plenty of berries</w:t>
+        <w:rPr>
+          <w:highlight w:val="cyan"/>
+        </w:rPr>
+        <w:t>Imagine</w:t>
+      </w:r>
+      <w:r>
+        <w:t xml:space="preserve"> you are a bear living in a forest with plenty of berries</w:t>
       </w:r>
       <w:r>
         <w:t>, like in the picture in the top left</w:t>
@@ -48,10 +72,10 @@
         <w:t>high</w:t>
       </w:r>
       <w:r>
-        <w:t xml:space="preserve"> and predictable, so you don’t have search much </w:t>
-      </w:r>
-      <w:r>
-        <w:t xml:space="preserve">for food </w:t>
+        <w:t xml:space="preserve"> and predictable, so you don’t have </w:t>
+      </w:r>
+      <w:r>
+        <w:t xml:space="preserve">to forage much </w:t>
       </w:r>
       <w:r>
         <w:t>before you get full.</w:t>
@@ -59,17 +83,65 @@
     </w:p>
     <w:p>
       <w:r>
-        <w:t>As summer leads to fall and fall to winter, food becomes scarce. Fortunately, you predicted resources would be low and prepared to hibernate until spring.</w:t>
-      </w:r>
-    </w:p>
-    <w:p>
-      <w:r>
-        <w:t>The warm spring weather wakes you from hibernation, and you start feeding on juicy, young plants. However, this year is different. Food is still abundant, but it isn’t raining as often, so it’s hard to predict where the greenest spots are.</w:t>
-      </w:r>
-    </w:p>
-    <w:p>
-      <w:r>
-        <w:t>As summer comes, a fire sweeps through the forest. The once lush environment is now a barren landscape you can no longer rely on for food.</w:t>
+        <w:t xml:space="preserve">As summer leads to fall and fall to winter, food becomes scarce. </w:t>
+      </w:r>
+      <w:r>
+        <w:rPr>
+          <w:highlight w:val="cyan"/>
+        </w:rPr>
+        <w:t>Fortunately</w:t>
+      </w:r>
+      <w:r>
+        <w:t xml:space="preserve">, you predicted resources would be low and prepared to hibernate </w:t>
+      </w:r>
+      <w:r>
+        <w:t>instead of searching for food far and wide</w:t>
+      </w:r>
+      <w:r>
+        <w:t>.</w:t>
+      </w:r>
+    </w:p>
+    <w:p>
+      <w:r>
+        <w:t>Once t</w:t>
+      </w:r>
+      <w:r>
+        <w:t xml:space="preserve">he warm spring weather wakes you from hibernation, you start feeding on </w:t>
+      </w:r>
+      <w:r>
+        <w:rPr>
+          <w:highlight w:val="cyan"/>
+        </w:rPr>
+        <w:t>young plants</w:t>
+      </w:r>
+      <w:r>
+        <w:t>. However, this year is different. Food is still abundant, but it isn’t raining as often, so it’s hard to predict where the greenest spots are.</w:t>
+      </w:r>
+    </w:p>
+    <w:p>
+      <w:r>
+        <w:t xml:space="preserve">As summer comes, </w:t>
+      </w:r>
+      <w:r>
+        <w:rPr>
+          <w:highlight w:val="cyan"/>
+        </w:rPr>
+        <w:t>you expect</w:t>
+      </w:r>
+      <w:r>
+        <w:t xml:space="preserve"> to find an abundance of berries again, but </w:t>
+      </w:r>
+      <w:r>
+        <w:t xml:space="preserve">a fire sweeps through the forest. The once lush environment is now a barren landscape you </w:t>
+      </w:r>
+      <w:r>
+        <w:rPr>
+          <w:highlight w:val="cyan"/>
+        </w:rPr>
+        <w:t>can no longer rely on</w:t>
+      </w:r>
+      <w:r>
+        <w:t xml:space="preserve"> for food.</w:t>
       </w:r>
     </w:p>
     <w:p>
@@ -86,70 +158,15 @@
           <w:iCs/>
           <w:color w:val="808080" w:themeColor="background1" w:themeShade="80"/>
         </w:rPr>
-        <w:t>(1 min)</w:t>
-      </w:r>
-    </w:p>
-    <w:p>
-      <w:r>
-        <w:t xml:space="preserve">Resource abundance and unpredictability strongly affect how much space animals need to survive and be healthy. </w:t>
-      </w:r>
-      <w:r>
-        <w:t>Generally, a</w:t>
-      </w:r>
-      <w:r>
-        <w:t xml:space="preserve">nimals with high resources need less space than those with low resources, and animals with </w:t>
-      </w:r>
-      <w:r>
-        <w:rPr>
-          <w:highlight w:val="yellow"/>
-        </w:rPr>
-        <w:t>predictable</w:t>
-      </w:r>
-      <w:r>
-        <w:t xml:space="preserve"> resources need less space than those with </w:t>
-      </w:r>
-      <w:r>
-        <w:rPr>
-          <w:highlight w:val="yellow"/>
-        </w:rPr>
-        <w:t>un</w:t>
-      </w:r>
-      <w:r>
-        <w:rPr>
-          <w:highlight w:val="yellow"/>
-        </w:rPr>
-        <w:t>predictable</w:t>
-      </w:r>
-      <w:r>
-        <w:t xml:space="preserve"> resources.</w:t>
-      </w:r>
-    </w:p>
-    <w:p>
-      <w:r>
-        <w:t xml:space="preserve">However, we don’t have formulas </w:t>
-      </w:r>
-      <w:r>
-        <w:t>that tell us</w:t>
-      </w:r>
-      <w:r>
-        <w:t xml:space="preserve"> how big of a difference resource abundance and unpredictability make, and this prevents informed decisions on where and how big protected areas should be. These are critical issues, particularly since the federal government committed to conserving 30% of Canada’s land and waters by 2030.</w:t>
-      </w:r>
-    </w:p>
-    <w:p>
-      <w:pPr>
-        <w:jc w:val="center"/>
-        <w:rPr>
-          <w:i/>
-          <w:iCs/>
-        </w:rPr>
-      </w:pPr>
+        <w:t>(</w:t>
+      </w:r>
       <w:r>
         <w:rPr>
           <w:i/>
           <w:iCs/>
           <w:color w:val="808080" w:themeColor="background1" w:themeShade="80"/>
         </w:rPr>
-        <w:t>(</w:t>
+        <w:t>1:00</w:t>
       </w:r>
       <w:r>
         <w:rPr>
@@ -157,31 +174,269 @@
           <w:iCs/>
           <w:color w:val="808080" w:themeColor="background1" w:themeShade="80"/>
         </w:rPr>
-        <w:t>2</w:t>
-      </w:r>
+        <w:t>)</w:t>
+      </w:r>
+    </w:p>
+    <w:p>
+      <w:r>
+        <w:t xml:space="preserve">Resource abundance and unpredictability </w:t>
+      </w:r>
+      <w:r>
+        <w:rPr>
+          <w:highlight w:val="cyan"/>
+        </w:rPr>
+        <w:t>strongly affect</w:t>
+      </w:r>
+      <w:r>
+        <w:t xml:space="preserve"> how much space animals need to survive and be healthy. </w:t>
+      </w:r>
+      <w:r>
+        <w:t xml:space="preserve">While these </w:t>
+      </w:r>
+      <w:r>
+        <w:t>ideas</w:t>
+      </w:r>
+      <w:r>
+        <w:t xml:space="preserve"> are conceptually simple, producing </w:t>
+      </w:r>
+      <w:r>
+        <w:t>appropriate</w:t>
+      </w:r>
+      <w:r>
+        <w:t xml:space="preserve"> statistical models is much more complex</w:t>
+      </w:r>
+      <w:r>
+        <w:t xml:space="preserve">. </w:t>
+      </w:r>
+      <w:r>
+        <w:t xml:space="preserve">But </w:t>
+      </w:r>
+      <w:r>
+        <w:t>without the</w:t>
+      </w:r>
+      <w:r>
+        <w:t>se</w:t>
+      </w:r>
+      <w:r>
+        <w:t xml:space="preserve"> models</w:t>
+      </w:r>
+      <w:r>
+        <w:t xml:space="preserve">, we </w:t>
+      </w:r>
+      <w:r>
+        <w:t xml:space="preserve">do not know how much </w:t>
+      </w:r>
+      <w:r>
+        <w:t xml:space="preserve">more </w:t>
+      </w:r>
+      <w:r>
+        <w:t xml:space="preserve">space animals need in times of scarcity, so we </w:t>
+      </w:r>
+      <w:r>
+        <w:t xml:space="preserve">cannot make </w:t>
+      </w:r>
+      <w:r>
+        <w:rPr>
+          <w:highlight w:val="cyan"/>
+        </w:rPr>
+        <w:t>informed decisions</w:t>
+      </w:r>
+      <w:r>
+        <w:t xml:space="preserve"> on where and how big protected areas should be. These are </w:t>
+      </w:r>
+      <w:r>
+        <w:rPr>
+          <w:highlight w:val="cyan"/>
+        </w:rPr>
+        <w:t>critical issues</w:t>
+      </w:r>
+      <w:r>
+        <w:t xml:space="preserve">, particularly since the federal government committed to conserving 30% of Canada’s land and waters by 2030, which requires </w:t>
+      </w:r>
+      <w:r>
+        <w:rPr>
+          <w:highlight w:val="cyan"/>
+        </w:rPr>
+        <w:t>doubling</w:t>
+      </w:r>
+      <w:r>
+        <w:t xml:space="preserve"> our protected areas </w:t>
+      </w:r>
+      <w:r>
+        <w:t>in</w:t>
+      </w:r>
+      <w:r>
+        <w:t xml:space="preserve"> 7 years.</w:t>
+      </w:r>
+    </w:p>
+    <w:p>
+      <w:pPr>
+        <w:jc w:val="center"/>
+        <w:rPr>
+          <w:i/>
+          <w:iCs/>
+        </w:rPr>
+      </w:pPr>
       <w:r>
         <w:rPr>
           <w:i/>
           <w:iCs/>
           <w:color w:val="808080" w:themeColor="background1" w:themeShade="80"/>
         </w:rPr>
-        <w:t xml:space="preserve"> min)</w:t>
-      </w:r>
-    </w:p>
-    <w:p>
-      <w:r>
-        <w:t>This is where my work comes in. Using</w:t>
-      </w:r>
-      <w:r>
-        <w:t xml:space="preserve"> tracking</w:t>
-      </w:r>
-      <w:r>
-        <w:t xml:space="preserve"> data from over 3,000 animals and 85 mammal species around the world, I will estimate the effects of resource abundance and unpredictability on mammals under different climate change scenarios. Through my collaboration with BC Parks, I aim to inform the conservation of mammal species in BC so we can ensure the habitats we protect will be of high quality over the next century.</w:t>
-      </w:r>
-    </w:p>
-    <w:p>
-      <w:r>
-        <w:t>We all know climate change is a serious threat to both us humans and Nature, but we do not know much about how climate change will affect animal movement. Well-informed predictions of habitat quality are the first step towards providing wildlife a safe place to live long-term and ensuring our children and grandchildren will be able to see wildlife without going to the zoo</w:t>
+        <w:t>(</w:t>
+      </w:r>
+      <w:r>
+        <w:rPr>
+          <w:i/>
+          <w:iCs/>
+          <w:color w:val="808080" w:themeColor="background1" w:themeShade="80"/>
+        </w:rPr>
+        <w:t>2:00</w:t>
+      </w:r>
+      <w:r>
+        <w:rPr>
+          <w:i/>
+          <w:iCs/>
+          <w:color w:val="808080" w:themeColor="background1" w:themeShade="80"/>
+        </w:rPr>
+        <w:t>)</w:t>
+      </w:r>
+    </w:p>
+    <w:p>
+      <w:r>
+        <w:t xml:space="preserve">This is where my work comes in. Using </w:t>
+      </w:r>
+      <w:r>
+        <w:t xml:space="preserve">decades of environmental data </w:t>
+      </w:r>
+      <w:r>
+        <w:t xml:space="preserve">and </w:t>
+      </w:r>
+      <w:r>
+        <w:t xml:space="preserve"> </w:t>
+      </w:r>
+      <w:r>
+        <w:t xml:space="preserve">tracking data from over 3,000 animals and 85 mammal species </w:t>
+      </w:r>
+      <w:r>
+        <w:rPr>
+          <w:highlight w:val="cyan"/>
+        </w:rPr>
+        <w:t>worldwide</w:t>
+      </w:r>
+      <w:r>
+        <w:t xml:space="preserve">, </w:t>
+      </w:r>
+      <w:r>
+        <w:rPr>
+          <w:highlight w:val="yellow"/>
+        </w:rPr>
+        <w:t>I am estimating</w:t>
+      </w:r>
+      <w:r>
+        <w:t xml:space="preserve"> the effects of resource abundance and unpredictability on mammals under different climate change scenarios. My statistical models will help ensure the areas we protect will provide animals </w:t>
+      </w:r>
+      <w:r>
+        <w:t xml:space="preserve">a place to live </w:t>
+      </w:r>
+      <w:r>
+        <w:t>in time</w:t>
+      </w:r>
+      <w:r>
+        <w:t>s of</w:t>
+      </w:r>
+      <w:r>
+        <w:t xml:space="preserve"> </w:t>
+      </w:r>
+      <w:r>
+        <w:t xml:space="preserve">unpredictable </w:t>
+      </w:r>
+      <w:r>
+        <w:t>scarcity.</w:t>
+      </w:r>
+    </w:p>
+    <w:p>
+      <w:pPr>
+        <w:jc w:val="center"/>
+        <w:rPr>
+          <w:i/>
+          <w:iCs/>
+        </w:rPr>
+      </w:pPr>
+      <w:r>
+        <w:rPr>
+          <w:i/>
+          <w:iCs/>
+          <w:color w:val="808080" w:themeColor="background1" w:themeShade="80"/>
+        </w:rPr>
+        <w:t>(</w:t>
+      </w:r>
+      <w:r>
+        <w:rPr>
+          <w:i/>
+          <w:iCs/>
+          <w:color w:val="808080" w:themeColor="background1" w:themeShade="80"/>
+        </w:rPr>
+        <w:t>2:</w:t>
+      </w:r>
+      <w:r>
+        <w:rPr>
+          <w:i/>
+          <w:iCs/>
+          <w:color w:val="808080" w:themeColor="background1" w:themeShade="80"/>
+        </w:rPr>
+        <w:t>3</w:t>
+      </w:r>
+      <w:r>
+        <w:rPr>
+          <w:i/>
+          <w:iCs/>
+          <w:color w:val="808080" w:themeColor="background1" w:themeShade="80"/>
+        </w:rPr>
+        <w:t>0</w:t>
+      </w:r>
+      <w:r>
+        <w:rPr>
+          <w:i/>
+          <w:iCs/>
+          <w:color w:val="808080" w:themeColor="background1" w:themeShade="80"/>
+        </w:rPr>
+        <w:t>)</w:t>
+      </w:r>
+    </w:p>
+    <w:p>
+      <w:r>
+        <w:rPr>
+          <w:highlight w:val="cyan"/>
+        </w:rPr>
+        <w:t>We know</w:t>
+      </w:r>
+      <w:r>
+        <w:t xml:space="preserve"> climate change is a serious threat to us humans and </w:t>
+      </w:r>
+      <w:r>
+        <w:t xml:space="preserve">the rest of </w:t>
+      </w:r>
+      <w:r>
+        <w:t xml:space="preserve">Nature, but we do not know much about how climate change will affect animal movement. </w:t>
+      </w:r>
+      <w:r>
+        <w:rPr>
+          <w:highlight w:val="cyan"/>
+        </w:rPr>
+        <w:t>Well-informed</w:t>
+      </w:r>
+      <w:r>
+        <w:t xml:space="preserve"> predictions of habitat quality are the first step towards providing wildlife a safe place to live long-term and </w:t>
+      </w:r>
+      <w:r>
+        <w:rPr>
+          <w:highlight w:val="cyan"/>
+        </w:rPr>
+        <w:t>ensuring</w:t>
+      </w:r>
+      <w:r>
+        <w:t xml:space="preserve"> our children and grandchildren will be able to see wildlife without going to the zoo</w:t>
       </w:r>
       <w:bookmarkEnd w:id="0"/>
       <w:r>
@@ -189,6 +444,43 @@
       </w:r>
     </w:p>
     <w:p/>
+    <w:p>
+      <w:pPr>
+        <w:rPr>
+          <w:b/>
+          <w:bCs/>
+          <w:u w:val="single"/>
+        </w:rPr>
+      </w:pPr>
+      <w:r>
+        <w:rPr>
+          <w:b/>
+          <w:bCs/>
+          <w:highlight w:val="yellow"/>
+          <w:u w:val="single"/>
+        </w:rPr>
+        <w:t>Thank you.</w:t>
+      </w:r>
+    </w:p>
+    <w:p>
+      <w:r>
+        <w:br w:type="page"/>
+      </w:r>
+    </w:p>
+    <w:p>
+      <w:r>
+        <w:lastRenderedPageBreak/>
+        <w:t xml:space="preserve">Avoid </w:t>
+      </w:r>
+      <w:r>
+        <w:t>dropping tone by end of sentence</w:t>
+      </w:r>
+    </w:p>
+    <w:p>
+      <w:r>
+        <w:t>No pointing!</w:t>
+      </w:r>
+    </w:p>
     <w:sectPr>
       <w:pgSz w:w="12240" w:h="15840"/>
       <w:pgMar w:top="1440" w:right="1440" w:bottom="1440" w:left="1440" w:header="708" w:footer="708" w:gutter="0"/>
@@ -649,7 +941,6 @@
   <w:style w:type="character" w:default="1" w:styleId="DefaultParagraphFont">
     <w:name w:val="Default Paragraph Font"/>
     <w:uiPriority w:val="1"/>
-    <w:semiHidden/>
     <w:unhideWhenUsed/>
   </w:style>
   <w:style w:type="table" w:default="1" w:styleId="TableNormal">

</xml_diff>